<commit_message>
Preparing for Packet Handling
</commit_message>
<xml_diff>
--- a/Seriously Magical Node Notes.docx
+++ b/Seriously Magical Node Notes.docx
@@ -308,13 +308,158 @@
       </w:r>
     </w:p>
     <w:p>
-      <w:pPr>
-        <w:pStyle w:val="ListParagraph"/>
-        <w:numPr>
-          <w:ilvl w:val="0"/>
-          <w:numId w:val="1"/>
-        </w:numPr>
-      </w:pPr>
+      <w:r>
+        <w:t>Server-Side</w:t>
+      </w:r>
+    </w:p>
+    <w:p>
+      <w:pPr>
+        <w:pStyle w:val="ListParagraph"/>
+        <w:numPr>
+          <w:ilvl w:val="0"/>
+          <w:numId w:val="2"/>
+        </w:numPr>
+      </w:pPr>
+      <w:proofErr w:type="spellStart"/>
+      <w:r>
+        <w:t>EventHandling</w:t>
+      </w:r>
+      <w:proofErr w:type="spellEnd"/>
+    </w:p>
+    <w:p>
+      <w:pPr>
+        <w:pStyle w:val="ListParagraph"/>
+        <w:numPr>
+          <w:ilvl w:val="0"/>
+          <w:numId w:val="2"/>
+        </w:numPr>
+      </w:pPr>
+      <w:proofErr w:type="spellStart"/>
+      <w:r>
+        <w:t>Ench</w:t>
+      </w:r>
+      <w:proofErr w:type="spellEnd"/>
+      <w:r>
+        <w:t xml:space="preserve"> Processing</w:t>
+      </w:r>
+    </w:p>
+    <w:p>
+      <w:pPr>
+        <w:pStyle w:val="ListParagraph"/>
+        <w:numPr>
+          <w:ilvl w:val="0"/>
+          <w:numId w:val="2"/>
+        </w:numPr>
+      </w:pPr>
+      <w:r>
+        <w:t>Saving/Loading</w:t>
+      </w:r>
+    </w:p>
+    <w:p>
+      <w:pPr>
+        <w:pStyle w:val="ListParagraph"/>
+        <w:numPr>
+          <w:ilvl w:val="0"/>
+          <w:numId w:val="2"/>
+        </w:numPr>
+      </w:pPr>
+      <w:r>
+        <w:t>World-Gen</w:t>
+      </w:r>
+    </w:p>
+    <w:p>
+      <w:pPr>
+        <w:pStyle w:val="ListParagraph"/>
+        <w:numPr>
+          <w:ilvl w:val="0"/>
+          <w:numId w:val="2"/>
+        </w:numPr>
+      </w:pPr>
+      <w:r>
+        <w:t>Ore-Gen</w:t>
+      </w:r>
+    </w:p>
+    <w:p>
+      <w:pPr>
+        <w:pStyle w:val="ListParagraph"/>
+        <w:numPr>
+          <w:ilvl w:val="0"/>
+          <w:numId w:val="2"/>
+        </w:numPr>
+      </w:pPr>
+      <w:proofErr w:type="spellStart"/>
+      <w:r>
+        <w:t>Addons</w:t>
+      </w:r>
+      <w:proofErr w:type="spellEnd"/>
+    </w:p>
+    <w:p>
+      <w:r>
+        <w:t>Client-Side</w:t>
+      </w:r>
+    </w:p>
+    <w:p>
+      <w:pPr>
+        <w:pStyle w:val="ListParagraph"/>
+        <w:numPr>
+          <w:ilvl w:val="0"/>
+          <w:numId w:val="3"/>
+        </w:numPr>
+      </w:pPr>
+      <w:r>
+        <w:t>Rendering</w:t>
+      </w:r>
+    </w:p>
+    <w:p>
+      <w:pPr>
+        <w:pStyle w:val="ListParagraph"/>
+        <w:numPr>
+          <w:ilvl w:val="0"/>
+          <w:numId w:val="3"/>
+        </w:numPr>
+      </w:pPr>
+      <w:r>
+        <w:t>GUI</w:t>
+      </w:r>
+    </w:p>
+    <w:p>
+      <w:pPr>
+        <w:pStyle w:val="ListParagraph"/>
+        <w:numPr>
+          <w:ilvl w:val="0"/>
+          <w:numId w:val="3"/>
+        </w:numPr>
+      </w:pPr>
+      <w:proofErr w:type="spellStart"/>
+      <w:r>
+        <w:t>Ench</w:t>
+      </w:r>
+      <w:proofErr w:type="spellEnd"/>
+      <w:r>
+        <w:t xml:space="preserve"> Creation</w:t>
+      </w:r>
+    </w:p>
+    <w:p>
+      <w:r>
+        <w:t xml:space="preserve">What needs to be </w:t>
+      </w:r>
+      <w:proofErr w:type="gramStart"/>
+      <w:r>
+        <w:t>synced</w:t>
+      </w:r>
+      <w:proofErr w:type="gramEnd"/>
+    </w:p>
+    <w:p>
+      <w:pPr>
+        <w:pStyle w:val="ListParagraph"/>
+        <w:numPr>
+          <w:ilvl w:val="0"/>
+          <w:numId w:val="4"/>
+        </w:numPr>
+      </w:pPr>
+      <w:r>
+        <w:t>Ench-client-to-server</w:t>
+      </w:r>
       <w:bookmarkStart w:id="0" w:name="_GoBack"/>
       <w:bookmarkEnd w:id="0"/>
     </w:p>
@@ -443,8 +588,356 @@
       </w:rPr>
     </w:lvl>
   </w:abstractNum>
+  <w:abstractNum w:abstractNumId="1" w15:restartNumberingAfterBreak="0">
+    <w:nsid w:val="1DAD2AFD"/>
+    <w:multiLevelType w:val="hybridMultilevel"/>
+    <w:tmpl w:val="EE746F8E"/>
+    <w:lvl w:ilvl="0" w:tplc="04090001">
+      <w:start w:val="1"/>
+      <w:numFmt w:val="bullet"/>
+      <w:lvlText w:val=""/>
+      <w:lvlJc w:val="left"/>
+      <w:pPr>
+        <w:ind w:left="720" w:hanging="360"/>
+      </w:pPr>
+      <w:rPr>
+        <w:rFonts w:ascii="Symbol" w:hAnsi="Symbol" w:hint="default"/>
+      </w:rPr>
+    </w:lvl>
+    <w:lvl w:ilvl="1" w:tplc="04090003" w:tentative="1">
+      <w:start w:val="1"/>
+      <w:numFmt w:val="bullet"/>
+      <w:lvlText w:val="o"/>
+      <w:lvlJc w:val="left"/>
+      <w:pPr>
+        <w:ind w:left="1440" w:hanging="360"/>
+      </w:pPr>
+      <w:rPr>
+        <w:rFonts w:ascii="Courier New" w:hAnsi="Courier New" w:cs="Courier New" w:hint="default"/>
+      </w:rPr>
+    </w:lvl>
+    <w:lvl w:ilvl="2" w:tplc="04090005" w:tentative="1">
+      <w:start w:val="1"/>
+      <w:numFmt w:val="bullet"/>
+      <w:lvlText w:val=""/>
+      <w:lvlJc w:val="left"/>
+      <w:pPr>
+        <w:ind w:left="2160" w:hanging="360"/>
+      </w:pPr>
+      <w:rPr>
+        <w:rFonts w:ascii="Wingdings" w:hAnsi="Wingdings" w:hint="default"/>
+      </w:rPr>
+    </w:lvl>
+    <w:lvl w:ilvl="3" w:tplc="04090001" w:tentative="1">
+      <w:start w:val="1"/>
+      <w:numFmt w:val="bullet"/>
+      <w:lvlText w:val=""/>
+      <w:lvlJc w:val="left"/>
+      <w:pPr>
+        <w:ind w:left="2880" w:hanging="360"/>
+      </w:pPr>
+      <w:rPr>
+        <w:rFonts w:ascii="Symbol" w:hAnsi="Symbol" w:hint="default"/>
+      </w:rPr>
+    </w:lvl>
+    <w:lvl w:ilvl="4" w:tplc="04090003" w:tentative="1">
+      <w:start w:val="1"/>
+      <w:numFmt w:val="bullet"/>
+      <w:lvlText w:val="o"/>
+      <w:lvlJc w:val="left"/>
+      <w:pPr>
+        <w:ind w:left="3600" w:hanging="360"/>
+      </w:pPr>
+      <w:rPr>
+        <w:rFonts w:ascii="Courier New" w:hAnsi="Courier New" w:cs="Courier New" w:hint="default"/>
+      </w:rPr>
+    </w:lvl>
+    <w:lvl w:ilvl="5" w:tplc="04090005" w:tentative="1">
+      <w:start w:val="1"/>
+      <w:numFmt w:val="bullet"/>
+      <w:lvlText w:val=""/>
+      <w:lvlJc w:val="left"/>
+      <w:pPr>
+        <w:ind w:left="4320" w:hanging="360"/>
+      </w:pPr>
+      <w:rPr>
+        <w:rFonts w:ascii="Wingdings" w:hAnsi="Wingdings" w:hint="default"/>
+      </w:rPr>
+    </w:lvl>
+    <w:lvl w:ilvl="6" w:tplc="04090001" w:tentative="1">
+      <w:start w:val="1"/>
+      <w:numFmt w:val="bullet"/>
+      <w:lvlText w:val=""/>
+      <w:lvlJc w:val="left"/>
+      <w:pPr>
+        <w:ind w:left="5040" w:hanging="360"/>
+      </w:pPr>
+      <w:rPr>
+        <w:rFonts w:ascii="Symbol" w:hAnsi="Symbol" w:hint="default"/>
+      </w:rPr>
+    </w:lvl>
+    <w:lvl w:ilvl="7" w:tplc="04090003" w:tentative="1">
+      <w:start w:val="1"/>
+      <w:numFmt w:val="bullet"/>
+      <w:lvlText w:val="o"/>
+      <w:lvlJc w:val="left"/>
+      <w:pPr>
+        <w:ind w:left="5760" w:hanging="360"/>
+      </w:pPr>
+      <w:rPr>
+        <w:rFonts w:ascii="Courier New" w:hAnsi="Courier New" w:cs="Courier New" w:hint="default"/>
+      </w:rPr>
+    </w:lvl>
+    <w:lvl w:ilvl="8" w:tplc="04090005" w:tentative="1">
+      <w:start w:val="1"/>
+      <w:numFmt w:val="bullet"/>
+      <w:lvlText w:val=""/>
+      <w:lvlJc w:val="left"/>
+      <w:pPr>
+        <w:ind w:left="6480" w:hanging="360"/>
+      </w:pPr>
+      <w:rPr>
+        <w:rFonts w:ascii="Wingdings" w:hAnsi="Wingdings" w:hint="default"/>
+      </w:rPr>
+    </w:lvl>
+  </w:abstractNum>
+  <w:abstractNum w:abstractNumId="2" w15:restartNumberingAfterBreak="0">
+    <w:nsid w:val="4EBD6947"/>
+    <w:multiLevelType w:val="hybridMultilevel"/>
+    <w:tmpl w:val="5302E00C"/>
+    <w:lvl w:ilvl="0" w:tplc="04090001">
+      <w:start w:val="1"/>
+      <w:numFmt w:val="bullet"/>
+      <w:lvlText w:val=""/>
+      <w:lvlJc w:val="left"/>
+      <w:pPr>
+        <w:ind w:left="720" w:hanging="360"/>
+      </w:pPr>
+      <w:rPr>
+        <w:rFonts w:ascii="Symbol" w:hAnsi="Symbol" w:hint="default"/>
+      </w:rPr>
+    </w:lvl>
+    <w:lvl w:ilvl="1" w:tplc="04090003" w:tentative="1">
+      <w:start w:val="1"/>
+      <w:numFmt w:val="bullet"/>
+      <w:lvlText w:val="o"/>
+      <w:lvlJc w:val="left"/>
+      <w:pPr>
+        <w:ind w:left="1440" w:hanging="360"/>
+      </w:pPr>
+      <w:rPr>
+        <w:rFonts w:ascii="Courier New" w:hAnsi="Courier New" w:cs="Courier New" w:hint="default"/>
+      </w:rPr>
+    </w:lvl>
+    <w:lvl w:ilvl="2" w:tplc="04090005" w:tentative="1">
+      <w:start w:val="1"/>
+      <w:numFmt w:val="bullet"/>
+      <w:lvlText w:val=""/>
+      <w:lvlJc w:val="left"/>
+      <w:pPr>
+        <w:ind w:left="2160" w:hanging="360"/>
+      </w:pPr>
+      <w:rPr>
+        <w:rFonts w:ascii="Wingdings" w:hAnsi="Wingdings" w:hint="default"/>
+      </w:rPr>
+    </w:lvl>
+    <w:lvl w:ilvl="3" w:tplc="04090001" w:tentative="1">
+      <w:start w:val="1"/>
+      <w:numFmt w:val="bullet"/>
+      <w:lvlText w:val=""/>
+      <w:lvlJc w:val="left"/>
+      <w:pPr>
+        <w:ind w:left="2880" w:hanging="360"/>
+      </w:pPr>
+      <w:rPr>
+        <w:rFonts w:ascii="Symbol" w:hAnsi="Symbol" w:hint="default"/>
+      </w:rPr>
+    </w:lvl>
+    <w:lvl w:ilvl="4" w:tplc="04090003" w:tentative="1">
+      <w:start w:val="1"/>
+      <w:numFmt w:val="bullet"/>
+      <w:lvlText w:val="o"/>
+      <w:lvlJc w:val="left"/>
+      <w:pPr>
+        <w:ind w:left="3600" w:hanging="360"/>
+      </w:pPr>
+      <w:rPr>
+        <w:rFonts w:ascii="Courier New" w:hAnsi="Courier New" w:cs="Courier New" w:hint="default"/>
+      </w:rPr>
+    </w:lvl>
+    <w:lvl w:ilvl="5" w:tplc="04090005" w:tentative="1">
+      <w:start w:val="1"/>
+      <w:numFmt w:val="bullet"/>
+      <w:lvlText w:val=""/>
+      <w:lvlJc w:val="left"/>
+      <w:pPr>
+        <w:ind w:left="4320" w:hanging="360"/>
+      </w:pPr>
+      <w:rPr>
+        <w:rFonts w:ascii="Wingdings" w:hAnsi="Wingdings" w:hint="default"/>
+      </w:rPr>
+    </w:lvl>
+    <w:lvl w:ilvl="6" w:tplc="04090001" w:tentative="1">
+      <w:start w:val="1"/>
+      <w:numFmt w:val="bullet"/>
+      <w:lvlText w:val=""/>
+      <w:lvlJc w:val="left"/>
+      <w:pPr>
+        <w:ind w:left="5040" w:hanging="360"/>
+      </w:pPr>
+      <w:rPr>
+        <w:rFonts w:ascii="Symbol" w:hAnsi="Symbol" w:hint="default"/>
+      </w:rPr>
+    </w:lvl>
+    <w:lvl w:ilvl="7" w:tplc="04090003" w:tentative="1">
+      <w:start w:val="1"/>
+      <w:numFmt w:val="bullet"/>
+      <w:lvlText w:val="o"/>
+      <w:lvlJc w:val="left"/>
+      <w:pPr>
+        <w:ind w:left="5760" w:hanging="360"/>
+      </w:pPr>
+      <w:rPr>
+        <w:rFonts w:ascii="Courier New" w:hAnsi="Courier New" w:cs="Courier New" w:hint="default"/>
+      </w:rPr>
+    </w:lvl>
+    <w:lvl w:ilvl="8" w:tplc="04090005" w:tentative="1">
+      <w:start w:val="1"/>
+      <w:numFmt w:val="bullet"/>
+      <w:lvlText w:val=""/>
+      <w:lvlJc w:val="left"/>
+      <w:pPr>
+        <w:ind w:left="6480" w:hanging="360"/>
+      </w:pPr>
+      <w:rPr>
+        <w:rFonts w:ascii="Wingdings" w:hAnsi="Wingdings" w:hint="default"/>
+      </w:rPr>
+    </w:lvl>
+  </w:abstractNum>
+  <w:abstractNum w:abstractNumId="3" w15:restartNumberingAfterBreak="0">
+    <w:nsid w:val="6B962029"/>
+    <w:multiLevelType w:val="hybridMultilevel"/>
+    <w:tmpl w:val="F0708982"/>
+    <w:lvl w:ilvl="0" w:tplc="04090001">
+      <w:start w:val="1"/>
+      <w:numFmt w:val="bullet"/>
+      <w:lvlText w:val=""/>
+      <w:lvlJc w:val="left"/>
+      <w:pPr>
+        <w:ind w:left="720" w:hanging="360"/>
+      </w:pPr>
+      <w:rPr>
+        <w:rFonts w:ascii="Symbol" w:hAnsi="Symbol" w:hint="default"/>
+      </w:rPr>
+    </w:lvl>
+    <w:lvl w:ilvl="1" w:tplc="04090003" w:tentative="1">
+      <w:start w:val="1"/>
+      <w:numFmt w:val="bullet"/>
+      <w:lvlText w:val="o"/>
+      <w:lvlJc w:val="left"/>
+      <w:pPr>
+        <w:ind w:left="1440" w:hanging="360"/>
+      </w:pPr>
+      <w:rPr>
+        <w:rFonts w:ascii="Courier New" w:hAnsi="Courier New" w:cs="Courier New" w:hint="default"/>
+      </w:rPr>
+    </w:lvl>
+    <w:lvl w:ilvl="2" w:tplc="04090005" w:tentative="1">
+      <w:start w:val="1"/>
+      <w:numFmt w:val="bullet"/>
+      <w:lvlText w:val=""/>
+      <w:lvlJc w:val="left"/>
+      <w:pPr>
+        <w:ind w:left="2160" w:hanging="360"/>
+      </w:pPr>
+      <w:rPr>
+        <w:rFonts w:ascii="Wingdings" w:hAnsi="Wingdings" w:hint="default"/>
+      </w:rPr>
+    </w:lvl>
+    <w:lvl w:ilvl="3" w:tplc="04090001" w:tentative="1">
+      <w:start w:val="1"/>
+      <w:numFmt w:val="bullet"/>
+      <w:lvlText w:val=""/>
+      <w:lvlJc w:val="left"/>
+      <w:pPr>
+        <w:ind w:left="2880" w:hanging="360"/>
+      </w:pPr>
+      <w:rPr>
+        <w:rFonts w:ascii="Symbol" w:hAnsi="Symbol" w:hint="default"/>
+      </w:rPr>
+    </w:lvl>
+    <w:lvl w:ilvl="4" w:tplc="04090003" w:tentative="1">
+      <w:start w:val="1"/>
+      <w:numFmt w:val="bullet"/>
+      <w:lvlText w:val="o"/>
+      <w:lvlJc w:val="left"/>
+      <w:pPr>
+        <w:ind w:left="3600" w:hanging="360"/>
+      </w:pPr>
+      <w:rPr>
+        <w:rFonts w:ascii="Courier New" w:hAnsi="Courier New" w:cs="Courier New" w:hint="default"/>
+      </w:rPr>
+    </w:lvl>
+    <w:lvl w:ilvl="5" w:tplc="04090005" w:tentative="1">
+      <w:start w:val="1"/>
+      <w:numFmt w:val="bullet"/>
+      <w:lvlText w:val=""/>
+      <w:lvlJc w:val="left"/>
+      <w:pPr>
+        <w:ind w:left="4320" w:hanging="360"/>
+      </w:pPr>
+      <w:rPr>
+        <w:rFonts w:ascii="Wingdings" w:hAnsi="Wingdings" w:hint="default"/>
+      </w:rPr>
+    </w:lvl>
+    <w:lvl w:ilvl="6" w:tplc="04090001" w:tentative="1">
+      <w:start w:val="1"/>
+      <w:numFmt w:val="bullet"/>
+      <w:lvlText w:val=""/>
+      <w:lvlJc w:val="left"/>
+      <w:pPr>
+        <w:ind w:left="5040" w:hanging="360"/>
+      </w:pPr>
+      <w:rPr>
+        <w:rFonts w:ascii="Symbol" w:hAnsi="Symbol" w:hint="default"/>
+      </w:rPr>
+    </w:lvl>
+    <w:lvl w:ilvl="7" w:tplc="04090003" w:tentative="1">
+      <w:start w:val="1"/>
+      <w:numFmt w:val="bullet"/>
+      <w:lvlText w:val="o"/>
+      <w:lvlJc w:val="left"/>
+      <w:pPr>
+        <w:ind w:left="5760" w:hanging="360"/>
+      </w:pPr>
+      <w:rPr>
+        <w:rFonts w:ascii="Courier New" w:hAnsi="Courier New" w:cs="Courier New" w:hint="default"/>
+      </w:rPr>
+    </w:lvl>
+    <w:lvl w:ilvl="8" w:tplc="04090005" w:tentative="1">
+      <w:start w:val="1"/>
+      <w:numFmt w:val="bullet"/>
+      <w:lvlText w:val=""/>
+      <w:lvlJc w:val="left"/>
+      <w:pPr>
+        <w:ind w:left="6480" w:hanging="360"/>
+      </w:pPr>
+      <w:rPr>
+        <w:rFonts w:ascii="Wingdings" w:hAnsi="Wingdings" w:hint="default"/>
+      </w:rPr>
+    </w:lvl>
+  </w:abstractNum>
   <w:num w:numId="1">
     <w:abstractNumId w:val="0"/>
+  </w:num>
+  <w:num w:numId="2">
+    <w:abstractNumId w:val="1"/>
+  </w:num>
+  <w:num w:numId="3">
+    <w:abstractNumId w:val="2"/>
+  </w:num>
+  <w:num w:numId="4">
+    <w:abstractNumId w:val="3"/>
   </w:num>
 </w:numbering>
 </file>

</xml_diff>

<commit_message>
Added SMPlayerHandler and CreativeTab
</commit_message>
<xml_diff>
--- a/Seriously Magical Node Notes.docx
+++ b/Seriously Magical Node Notes.docx
@@ -457,11 +457,250 @@
           <w:numId w:val="4"/>
         </w:numPr>
       </w:pPr>
-      <w:r>
-        <w:t>Ench-client-to-server</w:t>
+      <w:proofErr w:type="spellStart"/>
+      <w:r>
+        <w:t>Ench</w:t>
+      </w:r>
+      <w:proofErr w:type="spellEnd"/>
+      <w:r>
+        <w:t>-client-to-server</w:t>
+      </w:r>
+    </w:p>
+    <w:p>
+      <w:r>
+        <w:t>Items to add</w:t>
+      </w:r>
+    </w:p>
+    <w:p>
+      <w:pPr>
+        <w:pStyle w:val="ListParagraph"/>
+        <w:numPr>
+          <w:ilvl w:val="0"/>
+          <w:numId w:val="4"/>
+        </w:numPr>
+      </w:pPr>
+      <w:r>
+        <w:t>Amulets-emerald-</w:t>
+      </w:r>
+      <w:proofErr w:type="spellStart"/>
+      <w:r>
+        <w:t>daimond</w:t>
+      </w:r>
+      <w:proofErr w:type="spellEnd"/>
+      <w:r>
+        <w:t>-lapis-</w:t>
+      </w:r>
+      <w:proofErr w:type="spellStart"/>
+      <w:r>
+        <w:t>mod_ores</w:t>
+      </w:r>
+      <w:proofErr w:type="spellEnd"/>
+    </w:p>
+    <w:p>
+      <w:pPr>
+        <w:pStyle w:val="ListParagraph"/>
+        <w:numPr>
+          <w:ilvl w:val="0"/>
+          <w:numId w:val="4"/>
+        </w:numPr>
+      </w:pPr>
+      <w:r>
+        <w:t>Chrystals-5-tiers</w:t>
+      </w:r>
+    </w:p>
+    <w:p>
+      <w:pPr>
+        <w:pStyle w:val="ListParagraph"/>
+        <w:numPr>
+          <w:ilvl w:val="0"/>
+          <w:numId w:val="4"/>
+        </w:numPr>
+      </w:pPr>
+      <w:r>
+        <w:t>Essence containment systems</w:t>
+      </w:r>
+    </w:p>
+    <w:p>
+      <w:pPr>
+        <w:pStyle w:val="ListParagraph"/>
+        <w:numPr>
+          <w:ilvl w:val="0"/>
+          <w:numId w:val="4"/>
+        </w:numPr>
+      </w:pPr>
+      <w:r>
+        <w:lastRenderedPageBreak/>
+        <w:t>Staffs-5 tiers</w:t>
+      </w:r>
+    </w:p>
+    <w:p>
+      <w:pPr>
+        <w:pStyle w:val="ListParagraph"/>
+        <w:numPr>
+          <w:ilvl w:val="0"/>
+          <w:numId w:val="4"/>
+        </w:numPr>
+      </w:pPr>
+      <w:r>
+        <w:t>Scrolls – for learning symbols</w:t>
+      </w:r>
+    </w:p>
+    <w:p>
+      <w:pPr>
+        <w:pStyle w:val="ListParagraph"/>
+        <w:numPr>
+          <w:ilvl w:val="0"/>
+          <w:numId w:val="4"/>
+        </w:numPr>
+      </w:pPr>
+      <w:r>
+        <w:t>Stone Tablets -  Ancient Stones that can contain Extremely rare Symbols</w:t>
+      </w:r>
+    </w:p>
+    <w:p>
+      <w:pPr>
+        <w:pStyle w:val="ListParagraph"/>
+        <w:numPr>
+          <w:ilvl w:val="0"/>
+          <w:numId w:val="4"/>
+        </w:numPr>
+      </w:pPr>
+      <w:r>
+        <w:t>Empty Scroll</w:t>
       </w:r>
       <w:bookmarkStart w:id="0" w:name="_GoBack"/>
       <w:bookmarkEnd w:id="0"/>
+    </w:p>
+    <w:p>
+      <w:r>
+        <w:t>Blocks</w:t>
+      </w:r>
+    </w:p>
+    <w:p>
+      <w:pPr>
+        <w:pStyle w:val="ListParagraph"/>
+        <w:numPr>
+          <w:ilvl w:val="0"/>
+          <w:numId w:val="5"/>
+        </w:numPr>
+      </w:pPr>
+      <w:r>
+        <w:t>Enchantment station</w:t>
+      </w:r>
+    </w:p>
+    <w:p>
+      <w:pPr>
+        <w:pStyle w:val="ListParagraph"/>
+        <w:numPr>
+          <w:ilvl w:val="0"/>
+          <w:numId w:val="5"/>
+        </w:numPr>
+      </w:pPr>
+      <w:r>
+        <w:t>Enchant research station</w:t>
+      </w:r>
+    </w:p>
+    <w:p>
+      <w:pPr>
+        <w:pStyle w:val="ListParagraph"/>
+        <w:numPr>
+          <w:ilvl w:val="0"/>
+          <w:numId w:val="5"/>
+        </w:numPr>
+      </w:pPr>
+      <w:r>
+        <w:t>Chrystal charging station</w:t>
+      </w:r>
+    </w:p>
+    <w:p>
+      <w:pPr>
+        <w:pStyle w:val="ListParagraph"/>
+        <w:numPr>
+          <w:ilvl w:val="0"/>
+          <w:numId w:val="5"/>
+        </w:numPr>
+      </w:pPr>
+      <w:r>
+        <w:t>Essence Collector</w:t>
+      </w:r>
+    </w:p>
+    <w:p>
+      <w:pPr>
+        <w:pStyle w:val="ListParagraph"/>
+        <w:numPr>
+          <w:ilvl w:val="0"/>
+          <w:numId w:val="5"/>
+        </w:numPr>
+      </w:pPr>
+      <w:r>
+        <w:t>Scribing Station</w:t>
+      </w:r>
+      <w:r>
+        <w:t xml:space="preserve"> (for writing scrolls from memory to share and/or learning from tablets)</w:t>
+      </w:r>
+    </w:p>
+    <w:p>
+      <w:r>
+        <w:t>Ores</w:t>
+      </w:r>
+    </w:p>
+    <w:p>
+      <w:pPr>
+        <w:pStyle w:val="ListParagraph"/>
+        <w:numPr>
+          <w:ilvl w:val="0"/>
+          <w:numId w:val="6"/>
+        </w:numPr>
+      </w:pPr>
+      <w:r>
+        <w:t>Chrystal Ore</w:t>
+      </w:r>
+    </w:p>
+    <w:p>
+      <w:pPr>
+        <w:pStyle w:val="ListParagraph"/>
+        <w:numPr>
+          <w:ilvl w:val="0"/>
+          <w:numId w:val="6"/>
+        </w:numPr>
+      </w:pPr>
+      <w:r>
+        <w:t>D</w:t>
+      </w:r>
+    </w:p>
+    <w:p>
+      <w:r>
+        <w:t>Entities</w:t>
+      </w:r>
+    </w:p>
+    <w:p>
+      <w:pPr>
+        <w:pStyle w:val="ListParagraph"/>
+        <w:numPr>
+          <w:ilvl w:val="0"/>
+          <w:numId w:val="7"/>
+        </w:numPr>
+      </w:pPr>
+      <w:r>
+        <w:t>Symbol Scribe(Custom Villager)</w:t>
+      </w:r>
+    </w:p>
+    <w:p>
+      <w:r>
+        <w:t>Extra</w:t>
+      </w:r>
+    </w:p>
+    <w:p>
+      <w:pPr>
+        <w:pStyle w:val="ListParagraph"/>
+        <w:numPr>
+          <w:ilvl w:val="0"/>
+          <w:numId w:val="7"/>
+        </w:numPr>
+      </w:pPr>
+      <w:r>
+        <w:t>Add scrolls to loot from chests</w:t>
+      </w:r>
     </w:p>
     <w:sectPr>
       <w:pgSz w:w="12240" w:h="15840"/>
@@ -702,6 +941,232 @@
     </w:lvl>
   </w:abstractNum>
   <w:abstractNum w:abstractNumId="2" w15:restartNumberingAfterBreak="0">
+    <w:nsid w:val="2DAB2BDC"/>
+    <w:multiLevelType w:val="hybridMultilevel"/>
+    <w:tmpl w:val="F1E6A9F4"/>
+    <w:lvl w:ilvl="0" w:tplc="04090001">
+      <w:start w:val="1"/>
+      <w:numFmt w:val="bullet"/>
+      <w:lvlText w:val=""/>
+      <w:lvlJc w:val="left"/>
+      <w:pPr>
+        <w:ind w:left="720" w:hanging="360"/>
+      </w:pPr>
+      <w:rPr>
+        <w:rFonts w:ascii="Symbol" w:hAnsi="Symbol" w:hint="default"/>
+      </w:rPr>
+    </w:lvl>
+    <w:lvl w:ilvl="1" w:tplc="04090003" w:tentative="1">
+      <w:start w:val="1"/>
+      <w:numFmt w:val="bullet"/>
+      <w:lvlText w:val="o"/>
+      <w:lvlJc w:val="left"/>
+      <w:pPr>
+        <w:ind w:left="1440" w:hanging="360"/>
+      </w:pPr>
+      <w:rPr>
+        <w:rFonts w:ascii="Courier New" w:hAnsi="Courier New" w:cs="Courier New" w:hint="default"/>
+      </w:rPr>
+    </w:lvl>
+    <w:lvl w:ilvl="2" w:tplc="04090005" w:tentative="1">
+      <w:start w:val="1"/>
+      <w:numFmt w:val="bullet"/>
+      <w:lvlText w:val=""/>
+      <w:lvlJc w:val="left"/>
+      <w:pPr>
+        <w:ind w:left="2160" w:hanging="360"/>
+      </w:pPr>
+      <w:rPr>
+        <w:rFonts w:ascii="Wingdings" w:hAnsi="Wingdings" w:hint="default"/>
+      </w:rPr>
+    </w:lvl>
+    <w:lvl w:ilvl="3" w:tplc="04090001" w:tentative="1">
+      <w:start w:val="1"/>
+      <w:numFmt w:val="bullet"/>
+      <w:lvlText w:val=""/>
+      <w:lvlJc w:val="left"/>
+      <w:pPr>
+        <w:ind w:left="2880" w:hanging="360"/>
+      </w:pPr>
+      <w:rPr>
+        <w:rFonts w:ascii="Symbol" w:hAnsi="Symbol" w:hint="default"/>
+      </w:rPr>
+    </w:lvl>
+    <w:lvl w:ilvl="4" w:tplc="04090003" w:tentative="1">
+      <w:start w:val="1"/>
+      <w:numFmt w:val="bullet"/>
+      <w:lvlText w:val="o"/>
+      <w:lvlJc w:val="left"/>
+      <w:pPr>
+        <w:ind w:left="3600" w:hanging="360"/>
+      </w:pPr>
+      <w:rPr>
+        <w:rFonts w:ascii="Courier New" w:hAnsi="Courier New" w:cs="Courier New" w:hint="default"/>
+      </w:rPr>
+    </w:lvl>
+    <w:lvl w:ilvl="5" w:tplc="04090005" w:tentative="1">
+      <w:start w:val="1"/>
+      <w:numFmt w:val="bullet"/>
+      <w:lvlText w:val=""/>
+      <w:lvlJc w:val="left"/>
+      <w:pPr>
+        <w:ind w:left="4320" w:hanging="360"/>
+      </w:pPr>
+      <w:rPr>
+        <w:rFonts w:ascii="Wingdings" w:hAnsi="Wingdings" w:hint="default"/>
+      </w:rPr>
+    </w:lvl>
+    <w:lvl w:ilvl="6" w:tplc="04090001" w:tentative="1">
+      <w:start w:val="1"/>
+      <w:numFmt w:val="bullet"/>
+      <w:lvlText w:val=""/>
+      <w:lvlJc w:val="left"/>
+      <w:pPr>
+        <w:ind w:left="5040" w:hanging="360"/>
+      </w:pPr>
+      <w:rPr>
+        <w:rFonts w:ascii="Symbol" w:hAnsi="Symbol" w:hint="default"/>
+      </w:rPr>
+    </w:lvl>
+    <w:lvl w:ilvl="7" w:tplc="04090003" w:tentative="1">
+      <w:start w:val="1"/>
+      <w:numFmt w:val="bullet"/>
+      <w:lvlText w:val="o"/>
+      <w:lvlJc w:val="left"/>
+      <w:pPr>
+        <w:ind w:left="5760" w:hanging="360"/>
+      </w:pPr>
+      <w:rPr>
+        <w:rFonts w:ascii="Courier New" w:hAnsi="Courier New" w:cs="Courier New" w:hint="default"/>
+      </w:rPr>
+    </w:lvl>
+    <w:lvl w:ilvl="8" w:tplc="04090005" w:tentative="1">
+      <w:start w:val="1"/>
+      <w:numFmt w:val="bullet"/>
+      <w:lvlText w:val=""/>
+      <w:lvlJc w:val="left"/>
+      <w:pPr>
+        <w:ind w:left="6480" w:hanging="360"/>
+      </w:pPr>
+      <w:rPr>
+        <w:rFonts w:ascii="Wingdings" w:hAnsi="Wingdings" w:hint="default"/>
+      </w:rPr>
+    </w:lvl>
+  </w:abstractNum>
+  <w:abstractNum w:abstractNumId="3" w15:restartNumberingAfterBreak="0">
+    <w:nsid w:val="436112C7"/>
+    <w:multiLevelType w:val="hybridMultilevel"/>
+    <w:tmpl w:val="38C8DFD6"/>
+    <w:lvl w:ilvl="0" w:tplc="04090001">
+      <w:start w:val="1"/>
+      <w:numFmt w:val="bullet"/>
+      <w:lvlText w:val=""/>
+      <w:lvlJc w:val="left"/>
+      <w:pPr>
+        <w:ind w:left="720" w:hanging="360"/>
+      </w:pPr>
+      <w:rPr>
+        <w:rFonts w:ascii="Symbol" w:hAnsi="Symbol" w:hint="default"/>
+      </w:rPr>
+    </w:lvl>
+    <w:lvl w:ilvl="1" w:tplc="04090003" w:tentative="1">
+      <w:start w:val="1"/>
+      <w:numFmt w:val="bullet"/>
+      <w:lvlText w:val="o"/>
+      <w:lvlJc w:val="left"/>
+      <w:pPr>
+        <w:ind w:left="1440" w:hanging="360"/>
+      </w:pPr>
+      <w:rPr>
+        <w:rFonts w:ascii="Courier New" w:hAnsi="Courier New" w:cs="Courier New" w:hint="default"/>
+      </w:rPr>
+    </w:lvl>
+    <w:lvl w:ilvl="2" w:tplc="04090005" w:tentative="1">
+      <w:start w:val="1"/>
+      <w:numFmt w:val="bullet"/>
+      <w:lvlText w:val=""/>
+      <w:lvlJc w:val="left"/>
+      <w:pPr>
+        <w:ind w:left="2160" w:hanging="360"/>
+      </w:pPr>
+      <w:rPr>
+        <w:rFonts w:ascii="Wingdings" w:hAnsi="Wingdings" w:hint="default"/>
+      </w:rPr>
+    </w:lvl>
+    <w:lvl w:ilvl="3" w:tplc="04090001" w:tentative="1">
+      <w:start w:val="1"/>
+      <w:numFmt w:val="bullet"/>
+      <w:lvlText w:val=""/>
+      <w:lvlJc w:val="left"/>
+      <w:pPr>
+        <w:ind w:left="2880" w:hanging="360"/>
+      </w:pPr>
+      <w:rPr>
+        <w:rFonts w:ascii="Symbol" w:hAnsi="Symbol" w:hint="default"/>
+      </w:rPr>
+    </w:lvl>
+    <w:lvl w:ilvl="4" w:tplc="04090003" w:tentative="1">
+      <w:start w:val="1"/>
+      <w:numFmt w:val="bullet"/>
+      <w:lvlText w:val="o"/>
+      <w:lvlJc w:val="left"/>
+      <w:pPr>
+        <w:ind w:left="3600" w:hanging="360"/>
+      </w:pPr>
+      <w:rPr>
+        <w:rFonts w:ascii="Courier New" w:hAnsi="Courier New" w:cs="Courier New" w:hint="default"/>
+      </w:rPr>
+    </w:lvl>
+    <w:lvl w:ilvl="5" w:tplc="04090005" w:tentative="1">
+      <w:start w:val="1"/>
+      <w:numFmt w:val="bullet"/>
+      <w:lvlText w:val=""/>
+      <w:lvlJc w:val="left"/>
+      <w:pPr>
+        <w:ind w:left="4320" w:hanging="360"/>
+      </w:pPr>
+      <w:rPr>
+        <w:rFonts w:ascii="Wingdings" w:hAnsi="Wingdings" w:hint="default"/>
+      </w:rPr>
+    </w:lvl>
+    <w:lvl w:ilvl="6" w:tplc="04090001" w:tentative="1">
+      <w:start w:val="1"/>
+      <w:numFmt w:val="bullet"/>
+      <w:lvlText w:val=""/>
+      <w:lvlJc w:val="left"/>
+      <w:pPr>
+        <w:ind w:left="5040" w:hanging="360"/>
+      </w:pPr>
+      <w:rPr>
+        <w:rFonts w:ascii="Symbol" w:hAnsi="Symbol" w:hint="default"/>
+      </w:rPr>
+    </w:lvl>
+    <w:lvl w:ilvl="7" w:tplc="04090003" w:tentative="1">
+      <w:start w:val="1"/>
+      <w:numFmt w:val="bullet"/>
+      <w:lvlText w:val="o"/>
+      <w:lvlJc w:val="left"/>
+      <w:pPr>
+        <w:ind w:left="5760" w:hanging="360"/>
+      </w:pPr>
+      <w:rPr>
+        <w:rFonts w:ascii="Courier New" w:hAnsi="Courier New" w:cs="Courier New" w:hint="default"/>
+      </w:rPr>
+    </w:lvl>
+    <w:lvl w:ilvl="8" w:tplc="04090005" w:tentative="1">
+      <w:start w:val="1"/>
+      <w:numFmt w:val="bullet"/>
+      <w:lvlText w:val=""/>
+      <w:lvlJc w:val="left"/>
+      <w:pPr>
+        <w:ind w:left="6480" w:hanging="360"/>
+      </w:pPr>
+      <w:rPr>
+        <w:rFonts w:ascii="Wingdings" w:hAnsi="Wingdings" w:hint="default"/>
+      </w:rPr>
+    </w:lvl>
+  </w:abstractNum>
+  <w:abstractNum w:abstractNumId="4" w15:restartNumberingAfterBreak="0">
     <w:nsid w:val="4EBD6947"/>
     <w:multiLevelType w:val="hybridMultilevel"/>
     <w:tmpl w:val="5302E00C"/>
@@ -814,10 +1279,123 @@
       </w:rPr>
     </w:lvl>
   </w:abstractNum>
-  <w:abstractNum w:abstractNumId="3" w15:restartNumberingAfterBreak="0">
+  <w:abstractNum w:abstractNumId="5" w15:restartNumberingAfterBreak="0">
     <w:nsid w:val="6B962029"/>
     <w:multiLevelType w:val="hybridMultilevel"/>
-    <w:tmpl w:val="F0708982"/>
+    <w:tmpl w:val="767E2550"/>
+    <w:lvl w:ilvl="0" w:tplc="04090001">
+      <w:start w:val="1"/>
+      <w:numFmt w:val="bullet"/>
+      <w:lvlText w:val=""/>
+      <w:lvlJc w:val="left"/>
+      <w:pPr>
+        <w:ind w:left="720" w:hanging="360"/>
+      </w:pPr>
+      <w:rPr>
+        <w:rFonts w:ascii="Symbol" w:hAnsi="Symbol" w:hint="default"/>
+      </w:rPr>
+    </w:lvl>
+    <w:lvl w:ilvl="1" w:tplc="04090003" w:tentative="1">
+      <w:start w:val="1"/>
+      <w:numFmt w:val="bullet"/>
+      <w:lvlText w:val="o"/>
+      <w:lvlJc w:val="left"/>
+      <w:pPr>
+        <w:ind w:left="1440" w:hanging="360"/>
+      </w:pPr>
+      <w:rPr>
+        <w:rFonts w:ascii="Courier New" w:hAnsi="Courier New" w:cs="Courier New" w:hint="default"/>
+      </w:rPr>
+    </w:lvl>
+    <w:lvl w:ilvl="2" w:tplc="04090005" w:tentative="1">
+      <w:start w:val="1"/>
+      <w:numFmt w:val="bullet"/>
+      <w:lvlText w:val=""/>
+      <w:lvlJc w:val="left"/>
+      <w:pPr>
+        <w:ind w:left="2160" w:hanging="360"/>
+      </w:pPr>
+      <w:rPr>
+        <w:rFonts w:ascii="Wingdings" w:hAnsi="Wingdings" w:hint="default"/>
+      </w:rPr>
+    </w:lvl>
+    <w:lvl w:ilvl="3" w:tplc="04090001" w:tentative="1">
+      <w:start w:val="1"/>
+      <w:numFmt w:val="bullet"/>
+      <w:lvlText w:val=""/>
+      <w:lvlJc w:val="left"/>
+      <w:pPr>
+        <w:ind w:left="2880" w:hanging="360"/>
+      </w:pPr>
+      <w:rPr>
+        <w:rFonts w:ascii="Symbol" w:hAnsi="Symbol" w:hint="default"/>
+      </w:rPr>
+    </w:lvl>
+    <w:lvl w:ilvl="4" w:tplc="04090003" w:tentative="1">
+      <w:start w:val="1"/>
+      <w:numFmt w:val="bullet"/>
+      <w:lvlText w:val="o"/>
+      <w:lvlJc w:val="left"/>
+      <w:pPr>
+        <w:ind w:left="3600" w:hanging="360"/>
+      </w:pPr>
+      <w:rPr>
+        <w:rFonts w:ascii="Courier New" w:hAnsi="Courier New" w:cs="Courier New" w:hint="default"/>
+      </w:rPr>
+    </w:lvl>
+    <w:lvl w:ilvl="5" w:tplc="04090005" w:tentative="1">
+      <w:start w:val="1"/>
+      <w:numFmt w:val="bullet"/>
+      <w:lvlText w:val=""/>
+      <w:lvlJc w:val="left"/>
+      <w:pPr>
+        <w:ind w:left="4320" w:hanging="360"/>
+      </w:pPr>
+      <w:rPr>
+        <w:rFonts w:ascii="Wingdings" w:hAnsi="Wingdings" w:hint="default"/>
+      </w:rPr>
+    </w:lvl>
+    <w:lvl w:ilvl="6" w:tplc="04090001" w:tentative="1">
+      <w:start w:val="1"/>
+      <w:numFmt w:val="bullet"/>
+      <w:lvlText w:val=""/>
+      <w:lvlJc w:val="left"/>
+      <w:pPr>
+        <w:ind w:left="5040" w:hanging="360"/>
+      </w:pPr>
+      <w:rPr>
+        <w:rFonts w:ascii="Symbol" w:hAnsi="Symbol" w:hint="default"/>
+      </w:rPr>
+    </w:lvl>
+    <w:lvl w:ilvl="7" w:tplc="04090003" w:tentative="1">
+      <w:start w:val="1"/>
+      <w:numFmt w:val="bullet"/>
+      <w:lvlText w:val="o"/>
+      <w:lvlJc w:val="left"/>
+      <w:pPr>
+        <w:ind w:left="5760" w:hanging="360"/>
+      </w:pPr>
+      <w:rPr>
+        <w:rFonts w:ascii="Courier New" w:hAnsi="Courier New" w:cs="Courier New" w:hint="default"/>
+      </w:rPr>
+    </w:lvl>
+    <w:lvl w:ilvl="8" w:tplc="04090005" w:tentative="1">
+      <w:start w:val="1"/>
+      <w:numFmt w:val="bullet"/>
+      <w:lvlText w:val=""/>
+      <w:lvlJc w:val="left"/>
+      <w:pPr>
+        <w:ind w:left="6480" w:hanging="360"/>
+      </w:pPr>
+      <w:rPr>
+        <w:rFonts w:ascii="Wingdings" w:hAnsi="Wingdings" w:hint="default"/>
+      </w:rPr>
+    </w:lvl>
+  </w:abstractNum>
+  <w:abstractNum w:abstractNumId="6" w15:restartNumberingAfterBreak="0">
+    <w:nsid w:val="7C645593"/>
+    <w:multiLevelType w:val="hybridMultilevel"/>
+    <w:tmpl w:val="58227612"/>
     <w:lvl w:ilvl="0" w:tplc="04090001">
       <w:start w:val="1"/>
       <w:numFmt w:val="bullet"/>
@@ -934,10 +1512,19 @@
     <w:abstractNumId w:val="1"/>
   </w:num>
   <w:num w:numId="3">
-    <w:abstractNumId w:val="2"/>
+    <w:abstractNumId w:val="4"/>
   </w:num>
   <w:num w:numId="4">
+    <w:abstractNumId w:val="5"/>
+  </w:num>
+  <w:num w:numId="5">
+    <w:abstractNumId w:val="6"/>
+  </w:num>
+  <w:num w:numId="6">
     <w:abstractNumId w:val="3"/>
+  </w:num>
+  <w:num w:numId="7">
+    <w:abstractNumId w:val="2"/>
   </w:num>
 </w:numbering>
 </file>

</xml_diff>